<commit_message>
team member 4 smells review done; data collected metrics elem2 done and metrics doc almost done
</commit_message>
<xml_diff>
--- a/scrum/Phase1/Sprint1/team_number_2/metrics_set_element2.docx
+++ b/scrum/Phase1/Sprint1/team_number_2/metrics_set_element2.docx
@@ -2,7 +2,953 @@
 <file path=word/document.xml><?xml version="1.0" encoding="utf-8"?>
 <w:document xmlns:wpc="http://schemas.microsoft.com/office/word/2010/wordprocessingCanvas" xmlns:cx="http://schemas.microsoft.com/office/drawing/2014/chartex" xmlns:cx1="http://schemas.microsoft.com/office/drawing/2015/9/8/chartex" xmlns:cx2="http://schemas.microsoft.com/office/drawing/2015/10/21/chartex" xmlns:cx3="http://schemas.microsoft.com/office/drawing/2016/5/9/chartex" xmlns:cx4="http://schemas.microsoft.com/office/drawing/2016/5/10/chartex" xmlns:cx5="http://schemas.microsoft.com/office/drawing/2016/5/11/chartex" xmlns:cx6="http://schemas.microsoft.com/office/drawing/2016/5/12/chartex" xmlns:cx7="http://schemas.microsoft.com/office/drawing/2016/5/13/chartex" xmlns:cx8="http://schemas.microsoft.com/office/drawing/2016/5/14/chartex" xmlns:mc="http://schemas.openxmlformats.org/markup-compatibility/2006" xmlns:aink="http://schemas.microsoft.com/office/drawing/2016/ink" xmlns:am3d="http://schemas.microsoft.com/office/drawing/2017/model3d" xmlns:o="urn:schemas-microsoft-com:office:office" xmlns:r="http://schemas.openxmlformats.org/officeDocument/2006/relationships" xmlns:m="http://schemas.openxmlformats.org/officeDocument/2006/math" xmlns:v="urn:schemas-microsoft-com:vml" xmlns:wp14="http://schemas.microsoft.com/office/word/2010/wordprocessingDrawing" xmlns:wp="http://schemas.openxmlformats.org/drawingml/2006/wordprocessingDrawing" xmlns:w10="urn:schemas-microsoft-com:office:word" xmlns:w="http://schemas.openxmlformats.org/wordprocessingml/2006/main" xmlns:w14="http://schemas.microsoft.com/office/word/2010/wordml" xmlns:w15="http://schemas.microsoft.com/office/word/2012/wordml" xmlns:w16cex="http://schemas.microsoft.com/office/word/2018/wordml/cex" xmlns:w16cid="http://schemas.microsoft.com/office/word/2016/wordml/cid" xmlns:w16="http://schemas.microsoft.com/office/word/2018/wordml" xmlns:w16sdtdh="http://schemas.microsoft.com/office/word/2020/wordml/sdtdatahash" xmlns:w16se="http://schemas.microsoft.com/office/word/2015/wordml/symex" xmlns:wpg="http://schemas.microsoft.com/office/word/2010/wordprocessingGroup" xmlns:wpi="http://schemas.microsoft.com/office/word/2010/wordprocessingInk" xmlns:wne="http://schemas.microsoft.com/office/word/2006/wordml" xmlns:wps="http://schemas.microsoft.com/office/word/2010/wordprocessingShape" mc:Ignorable="w14 w15 w16se w16cid w16 w16cex w16sdtdh wp14">
   <w:body>
-    <w:p/>
+    <w:p>
+      <w:pPr>
+        <w:pStyle w:val="Ttulo"/>
+        <w:jc w:val="center"/>
+        <w:rPr>
+          <w:rFonts w:ascii="Verdana" w:hAnsi="Verdana"/>
+          <w:b/>
+          <w:bCs/>
+          <w:sz w:val="96"/>
+          <w:szCs w:val="96"/>
+        </w:rPr>
+      </w:pPr>
+    </w:p>
+    <w:p>
+      <w:pPr>
+        <w:pStyle w:val="Ttulo"/>
+        <w:jc w:val="center"/>
+        <w:rPr>
+          <w:rFonts w:ascii="Verdana" w:hAnsi="Verdana"/>
+          <w:b/>
+          <w:bCs/>
+          <w:sz w:val="96"/>
+          <w:szCs w:val="96"/>
+          <w:lang w:val="en-US"/>
+        </w:rPr>
+      </w:pPr>
+      <w:r>
+        <w:rPr>
+          <w:rFonts w:ascii="Verdana" w:hAnsi="Verdana"/>
+          <w:b/>
+          <w:bCs/>
+          <w:sz w:val="96"/>
+          <w:szCs w:val="96"/>
+          <w:lang w:val="en-US"/>
+        </w:rPr>
+        <w:t>Metrics</w:t>
+      </w:r>
+    </w:p>
+    <w:p>
+      <w:pPr>
+        <w:pStyle w:val="Subttulo"/>
+        <w:jc w:val="center"/>
+        <w:rPr>
+          <w:lang w:val="en-US"/>
+        </w:rPr>
+      </w:pPr>
+      <w:r>
+        <w:rPr>
+          <w:lang w:val="en-US"/>
+        </w:rPr>
+        <w:t>Line of code metrics</w:t>
+      </w:r>
+    </w:p>
+    <w:p>
+      <w:pPr>
+        <w:rPr>
+          <w:lang w:val="en-US"/>
+        </w:rPr>
+      </w:pPr>
+    </w:p>
+    <w:p>
+      <w:pPr>
+        <w:rPr>
+          <w:lang w:val="en-US"/>
+        </w:rPr>
+      </w:pPr>
+    </w:p>
+    <w:p>
+      <w:pPr>
+        <w:rPr>
+          <w:lang w:val="en-US"/>
+        </w:rPr>
+      </w:pPr>
+      <w:r>
+        <w:rPr>
+          <w:noProof/>
+        </w:rPr>
+        <w:drawing>
+          <wp:anchor distT="0" distB="0" distL="114300" distR="114300" simplePos="0" relativeHeight="251658240" behindDoc="1" locked="0" layoutInCell="1" allowOverlap="1" wp14:anchorId="2821D8A4" wp14:editId="15296A21">
+            <wp:simplePos x="0" y="0"/>
+            <wp:positionH relativeFrom="margin">
+              <wp:align>center</wp:align>
+            </wp:positionH>
+            <wp:positionV relativeFrom="paragraph">
+              <wp:posOffset>314325</wp:posOffset>
+            </wp:positionV>
+            <wp:extent cx="4724400" cy="3664585"/>
+            <wp:effectExtent l="0" t="0" r="0" b="0"/>
+            <wp:wrapTopAndBottom/>
+            <wp:docPr id="3" name="Imagem 3"/>
+            <wp:cNvGraphicFramePr>
+              <a:graphicFrameLocks xmlns:a="http://schemas.openxmlformats.org/drawingml/2006/main" noChangeAspect="1"/>
+            </wp:cNvGraphicFramePr>
+            <a:graphic xmlns:a="http://schemas.openxmlformats.org/drawingml/2006/main">
+              <a:graphicData uri="http://schemas.openxmlformats.org/drawingml/2006/picture">
+                <pic:pic xmlns:pic="http://schemas.openxmlformats.org/drawingml/2006/picture">
+                  <pic:nvPicPr>
+                    <pic:cNvPr id="0" name="Picture 8"/>
+                    <pic:cNvPicPr>
+                      <a:picLocks noChangeAspect="1" noChangeArrowheads="1"/>
+                    </pic:cNvPicPr>
+                  </pic:nvPicPr>
+                  <pic:blipFill>
+                    <a:blip r:embed="rId5">
+                      <a:extLst>
+                        <a:ext uri="{28A0092B-C50C-407E-A947-70E740481C1C}">
+                          <a14:useLocalDpi xmlns:a14="http://schemas.microsoft.com/office/drawing/2010/main" val="0"/>
+                        </a:ext>
+                      </a:extLst>
+                    </a:blip>
+                    <a:srcRect/>
+                    <a:stretch>
+                      <a:fillRect/>
+                    </a:stretch>
+                  </pic:blipFill>
+                  <pic:spPr bwMode="auto">
+                    <a:xfrm>
+                      <a:off x="0" y="0"/>
+                      <a:ext cx="4724400" cy="3664585"/>
+                    </a:xfrm>
+                    <a:prstGeom prst="rect">
+                      <a:avLst/>
+                    </a:prstGeom>
+                    <a:noFill/>
+                    <a:ln>
+                      <a:noFill/>
+                    </a:ln>
+                  </pic:spPr>
+                </pic:pic>
+              </a:graphicData>
+            </a:graphic>
+            <wp14:sizeRelH relativeFrom="margin">
+              <wp14:pctWidth>0</wp14:pctWidth>
+            </wp14:sizeRelH>
+            <wp14:sizeRelV relativeFrom="margin">
+              <wp14:pctHeight>0</wp14:pctHeight>
+            </wp14:sizeRelV>
+          </wp:anchor>
+        </w:drawing>
+      </w:r>
+    </w:p>
+    <w:p>
+      <w:pPr>
+        <w:rPr>
+          <w:lang w:val="en-US"/>
+        </w:rPr>
+      </w:pPr>
+    </w:p>
+    <w:p>
+      <w:pPr>
+        <w:rPr>
+          <w:lang w:val="en-US"/>
+        </w:rPr>
+      </w:pPr>
+    </w:p>
+    <w:p>
+      <w:pPr>
+        <w:rPr>
+          <w:lang w:val="en-US"/>
+        </w:rPr>
+      </w:pPr>
+    </w:p>
+    <w:p>
+      <w:pPr>
+        <w:rPr>
+          <w:lang w:val="en-US"/>
+        </w:rPr>
+      </w:pPr>
+    </w:p>
+    <w:p>
+      <w:pPr>
+        <w:rPr>
+          <w:lang w:val="en-US"/>
+        </w:rPr>
+      </w:pPr>
+    </w:p>
+    <w:p>
+      <w:pPr>
+        <w:rPr>
+          <w:lang w:val="en-US"/>
+        </w:rPr>
+      </w:pPr>
+    </w:p>
+    <w:p>
+      <w:pPr>
+        <w:rPr>
+          <w:lang w:val="en-US"/>
+        </w:rPr>
+      </w:pPr>
+    </w:p>
+    <w:p>
+      <w:pPr>
+        <w:rPr>
+          <w:lang w:val="en-US"/>
+        </w:rPr>
+      </w:pPr>
+    </w:p>
+    <w:p>
+      <w:pPr>
+        <w:pStyle w:val="Ttulo1"/>
+        <w:rPr>
+          <w:rFonts w:ascii="Verdana" w:hAnsi="Verdana"/>
+          <w:color w:val="00B4E3"/>
+          <w:lang w:val="en-US"/>
+        </w:rPr>
+      </w:pPr>
+      <w:r>
+        <w:rPr>
+          <w:rFonts w:ascii="Verdana" w:hAnsi="Verdana"/>
+          <w:color w:val="00B4E3"/>
+          <w:lang w:val="en-US"/>
+        </w:rPr>
+        <w:lastRenderedPageBreak/>
+        <w:t>Introduction</w:t>
+      </w:r>
+    </w:p>
+    <w:p>
+      <w:pPr>
+        <w:rPr>
+          <w:rFonts w:ascii="Verdana" w:hAnsi="Verdana"/>
+          <w:lang w:val="en-US"/>
+        </w:rPr>
+      </w:pPr>
+    </w:p>
+    <w:p>
+      <w:pPr>
+        <w:rPr>
+          <w:rFonts w:ascii="Verdana" w:hAnsi="Verdana"/>
+          <w:lang w:val="en-US"/>
+        </w:rPr>
+      </w:pPr>
+      <w:r>
+        <w:rPr>
+          <w:rFonts w:ascii="Verdana" w:hAnsi="Verdana"/>
+          <w:lang w:val="en-US"/>
+        </w:rPr>
+        <w:t xml:space="preserve">Is this document I am going to point out </w:t>
+      </w:r>
+      <w:r>
+        <w:rPr>
+          <w:rFonts w:ascii="Verdana" w:hAnsi="Verdana"/>
+          <w:lang w:val="en-US"/>
+        </w:rPr>
+        <w:t xml:space="preserve">some of </w:t>
+      </w:r>
+      <w:r>
+        <w:rPr>
+          <w:rFonts w:ascii="Verdana" w:hAnsi="Verdana"/>
+          <w:lang w:val="en-US"/>
+        </w:rPr>
+        <w:t>the</w:t>
+      </w:r>
+      <w:r>
+        <w:rPr>
+          <w:rFonts w:ascii="Verdana" w:hAnsi="Verdana"/>
+          <w:lang w:val="en-US"/>
+        </w:rPr>
+        <w:t xml:space="preserve"> metrics of the project and then relate them with code smells.</w:t>
+      </w:r>
+    </w:p>
+    <w:p>
+      <w:pPr>
+        <w:rPr>
+          <w:rFonts w:ascii="Verdana" w:hAnsi="Verdana"/>
+          <w:lang w:val="en-US"/>
+        </w:rPr>
+      </w:pPr>
+      <w:r>
+        <w:rPr>
+          <w:rFonts w:ascii="Verdana" w:hAnsi="Verdana"/>
+          <w:lang w:val="en-US"/>
+        </w:rPr>
+        <w:t>The metrics were studied in 3 levels :</w:t>
+      </w:r>
+    </w:p>
+    <w:p>
+      <w:pPr>
+        <w:pStyle w:val="PargrafodaLista"/>
+        <w:numPr>
+          <w:ilvl w:val="0"/>
+          <w:numId w:val="1"/>
+        </w:numPr>
+        <w:rPr>
+          <w:rFonts w:ascii="Verdana" w:hAnsi="Verdana"/>
+          <w:lang w:val="en-US"/>
+        </w:rPr>
+      </w:pPr>
+      <w:r>
+        <w:rPr>
+          <w:rFonts w:ascii="Verdana" w:hAnsi="Verdana"/>
+          <w:lang w:val="en-US"/>
+        </w:rPr>
+        <w:t>Interface</w:t>
+      </w:r>
+    </w:p>
+    <w:p>
+      <w:pPr>
+        <w:pStyle w:val="PargrafodaLista"/>
+        <w:numPr>
+          <w:ilvl w:val="0"/>
+          <w:numId w:val="1"/>
+        </w:numPr>
+        <w:rPr>
+          <w:rFonts w:ascii="Verdana" w:hAnsi="Verdana"/>
+        </w:rPr>
+      </w:pPr>
+      <w:r>
+        <w:rPr>
+          <w:rFonts w:ascii="Verdana" w:hAnsi="Verdana"/>
+        </w:rPr>
+        <w:t>Class</w:t>
+      </w:r>
+    </w:p>
+    <w:p>
+      <w:pPr>
+        <w:pStyle w:val="PargrafodaLista"/>
+        <w:numPr>
+          <w:ilvl w:val="0"/>
+          <w:numId w:val="1"/>
+        </w:numPr>
+        <w:rPr>
+          <w:rFonts w:ascii="Verdana" w:hAnsi="Verdana"/>
+        </w:rPr>
+      </w:pPr>
+      <w:r>
+        <w:rPr>
+          <w:rFonts w:ascii="Verdana" w:hAnsi="Verdana"/>
+        </w:rPr>
+        <w:t>Method</w:t>
+      </w:r>
+    </w:p>
+    <w:p>
+      <w:pPr>
+        <w:rPr>
+          <w:rFonts w:ascii="Verdana" w:hAnsi="Verdana"/>
+        </w:rPr>
+      </w:pPr>
+    </w:p>
+    <w:p>
+      <w:pPr>
+        <w:pStyle w:val="Ttulo2"/>
+      </w:pPr>
+    </w:p>
+    <w:p>
+      <w:pPr>
+        <w:pStyle w:val="Ttulo1"/>
+        <w:rPr>
+          <w:rFonts w:ascii="Verdana" w:hAnsi="Verdana"/>
+        </w:rPr>
+      </w:pPr>
+      <w:r>
+        <w:rPr>
+          <w:rFonts w:ascii="Verdana" w:hAnsi="Verdana"/>
+          <w:color w:val="00B4E3"/>
+        </w:rPr>
+        <w:t>Interface</w:t>
+      </w:r>
+    </w:p>
+    <w:p>
+      <w:pPr>
+        <w:rPr>
+          <w:rFonts w:ascii="Verdana" w:hAnsi="Verdana"/>
+        </w:rPr>
+      </w:pPr>
+    </w:p>
+    <w:p>
+      <w:pPr>
+        <w:rPr>
+          <w:rFonts w:ascii="Verdana" w:hAnsi="Verdana"/>
+          <w:lang w:val="en-US"/>
+        </w:rPr>
+      </w:pPr>
+      <w:r>
+        <w:rPr>
+          <w:rFonts w:ascii="Verdana" w:hAnsi="Verdana"/>
+          <w:lang w:val="en-US"/>
+        </w:rPr>
+        <w:t>There are 4 metrics results for each method:</w:t>
+      </w:r>
+    </w:p>
+    <w:p>
+      <w:pPr>
+        <w:pStyle w:val="PargrafodaLista"/>
+        <w:numPr>
+          <w:ilvl w:val="0"/>
+          <w:numId w:val="2"/>
+        </w:numPr>
+        <w:rPr>
+          <w:rFonts w:ascii="Verdana" w:hAnsi="Verdana"/>
+          <w:lang w:val="en-US"/>
+        </w:rPr>
+      </w:pPr>
+      <w:r>
+        <w:rPr>
+          <w:rFonts w:ascii="Verdana" w:hAnsi="Verdana"/>
+          <w:lang w:val="en-US"/>
+        </w:rPr>
+        <w:t>Comment lines of code (CLOC)</w:t>
+      </w:r>
+    </w:p>
+    <w:p>
+      <w:pPr>
+        <w:pStyle w:val="PargrafodaLista"/>
+        <w:numPr>
+          <w:ilvl w:val="0"/>
+          <w:numId w:val="2"/>
+        </w:numPr>
+        <w:rPr>
+          <w:rFonts w:ascii="Verdana" w:hAnsi="Verdana"/>
+          <w:lang w:val="en-US"/>
+        </w:rPr>
+      </w:pPr>
+      <w:r>
+        <w:rPr>
+          <w:rFonts w:ascii="Verdana" w:hAnsi="Verdana"/>
+          <w:lang w:val="en-US"/>
+        </w:rPr>
+        <w:t>Javadoc lines of code (JLOC)</w:t>
+      </w:r>
+    </w:p>
+    <w:p>
+      <w:pPr>
+        <w:pStyle w:val="PargrafodaLista"/>
+        <w:numPr>
+          <w:ilvl w:val="0"/>
+          <w:numId w:val="2"/>
+        </w:numPr>
+        <w:rPr>
+          <w:rFonts w:ascii="Verdana" w:hAnsi="Verdana"/>
+          <w:lang w:val="en-US"/>
+        </w:rPr>
+      </w:pPr>
+      <w:r>
+        <w:rPr>
+          <w:rFonts w:ascii="Verdana" w:hAnsi="Verdana"/>
+          <w:lang w:val="en-US"/>
+        </w:rPr>
+        <w:t>Lines of code (LOC)</w:t>
+      </w:r>
+    </w:p>
+    <w:p>
+      <w:pPr>
+        <w:pStyle w:val="PargrafodaLista"/>
+        <w:numPr>
+          <w:ilvl w:val="0"/>
+          <w:numId w:val="3"/>
+        </w:numPr>
+        <w:rPr>
+          <w:rFonts w:ascii="Verdana" w:hAnsi="Verdana"/>
+          <w:lang w:val="en-US"/>
+        </w:rPr>
+      </w:pPr>
+      <w:r>
+        <w:rPr>
+          <w:rFonts w:ascii="Verdana" w:hAnsi="Verdana"/>
+          <w:lang w:val="en-US"/>
+        </w:rPr>
+        <w:t>Non-comment lines of code (NCLOC)</w:t>
+      </w:r>
+    </w:p>
+    <w:p>
+      <w:pPr>
+        <w:rPr>
+          <w:rFonts w:ascii="Verdana" w:hAnsi="Verdana"/>
+          <w:lang w:val="en-US"/>
+        </w:rPr>
+      </w:pPr>
+      <w:r>
+        <w:rPr>
+          <w:rFonts w:ascii="Verdana" w:hAnsi="Verdana"/>
+          <w:lang w:val="en-US"/>
+        </w:rPr>
+        <w:t>We should analyse the CLOC. If we detect an interface with a excessive number of comments in the code we may have a Comments code smell.</w:t>
+      </w:r>
+    </w:p>
+    <w:p>
+      <w:pPr>
+        <w:rPr>
+          <w:rFonts w:ascii="Verdana" w:hAnsi="Verdana"/>
+          <w:lang w:val="en-US"/>
+        </w:rPr>
+      </w:pPr>
+    </w:p>
+    <w:p>
+      <w:pPr>
+        <w:pStyle w:val="Ttulo1"/>
+        <w:rPr>
+          <w:rFonts w:ascii="Verdana" w:hAnsi="Verdana"/>
+          <w:lang w:val="en-US"/>
+        </w:rPr>
+      </w:pPr>
+      <w:r>
+        <w:rPr>
+          <w:rFonts w:ascii="Verdana" w:hAnsi="Verdana"/>
+          <w:color w:val="00B4E3"/>
+          <w:lang w:val="en-US"/>
+        </w:rPr>
+        <w:t>Class</w:t>
+      </w:r>
+    </w:p>
+    <w:p>
+      <w:pPr>
+        <w:rPr>
+          <w:lang w:val="en-US"/>
+        </w:rPr>
+      </w:pPr>
+    </w:p>
+    <w:p>
+      <w:pPr>
+        <w:rPr>
+          <w:rFonts w:ascii="Verdana" w:hAnsi="Verdana"/>
+          <w:lang w:val="en-US"/>
+        </w:rPr>
+      </w:pPr>
+      <w:r>
+        <w:rPr>
+          <w:rFonts w:ascii="Verdana" w:hAnsi="Verdana"/>
+          <w:lang w:val="en-US"/>
+        </w:rPr>
+        <w:t>There are 3</w:t>
+      </w:r>
+      <w:r>
+        <w:rPr>
+          <w:rFonts w:ascii="Verdana" w:hAnsi="Verdana"/>
+          <w:lang w:val="en-US"/>
+        </w:rPr>
+        <w:t xml:space="preserve"> metrics results for </w:t>
+      </w:r>
+      <w:r>
+        <w:rPr>
+          <w:rFonts w:ascii="Verdana" w:hAnsi="Verdana"/>
+          <w:lang w:val="en-US"/>
+        </w:rPr>
+        <w:t xml:space="preserve">each </w:t>
+      </w:r>
+      <w:r>
+        <w:rPr>
+          <w:rFonts w:ascii="Verdana" w:hAnsi="Verdana"/>
+          <w:lang w:val="en-US"/>
+        </w:rPr>
+        <w:t>class</w:t>
+      </w:r>
+      <w:r>
+        <w:rPr>
+          <w:rFonts w:ascii="Verdana" w:hAnsi="Verdana"/>
+          <w:lang w:val="en-US"/>
+        </w:rPr>
+        <w:t>:</w:t>
+      </w:r>
+    </w:p>
+    <w:p>
+      <w:pPr>
+        <w:pStyle w:val="PargrafodaLista"/>
+        <w:numPr>
+          <w:ilvl w:val="0"/>
+          <w:numId w:val="2"/>
+        </w:numPr>
+        <w:rPr>
+          <w:rFonts w:ascii="Verdana" w:hAnsi="Verdana"/>
+          <w:lang w:val="en-US"/>
+        </w:rPr>
+      </w:pPr>
+      <w:r>
+        <w:rPr>
+          <w:rFonts w:ascii="Verdana" w:hAnsi="Verdana"/>
+          <w:lang w:val="en-US"/>
+        </w:rPr>
+        <w:t>Comment lines of code</w:t>
+      </w:r>
+      <w:r>
+        <w:rPr>
+          <w:rFonts w:ascii="Verdana" w:hAnsi="Verdana"/>
+          <w:lang w:val="en-US"/>
+        </w:rPr>
+        <w:t xml:space="preserve"> (CLOC)</w:t>
+      </w:r>
+    </w:p>
+    <w:p>
+      <w:pPr>
+        <w:pStyle w:val="PargrafodaLista"/>
+        <w:numPr>
+          <w:ilvl w:val="0"/>
+          <w:numId w:val="2"/>
+        </w:numPr>
+        <w:rPr>
+          <w:rFonts w:ascii="Verdana" w:hAnsi="Verdana"/>
+          <w:lang w:val="en-US"/>
+        </w:rPr>
+      </w:pPr>
+      <w:r>
+        <w:rPr>
+          <w:rFonts w:ascii="Verdana" w:hAnsi="Verdana"/>
+          <w:lang w:val="en-US"/>
+        </w:rPr>
+        <w:t>Javadoc lines of code</w:t>
+      </w:r>
+      <w:r>
+        <w:rPr>
+          <w:rFonts w:ascii="Verdana" w:hAnsi="Verdana"/>
+          <w:lang w:val="en-US"/>
+        </w:rPr>
+        <w:t xml:space="preserve"> (JLOC)</w:t>
+      </w:r>
+    </w:p>
+    <w:p>
+      <w:pPr>
+        <w:pStyle w:val="PargrafodaLista"/>
+        <w:numPr>
+          <w:ilvl w:val="0"/>
+          <w:numId w:val="2"/>
+        </w:numPr>
+        <w:rPr>
+          <w:rFonts w:ascii="Verdana" w:hAnsi="Verdana"/>
+          <w:lang w:val="en-US"/>
+        </w:rPr>
+      </w:pPr>
+      <w:r>
+        <w:rPr>
+          <w:rFonts w:ascii="Verdana" w:hAnsi="Verdana"/>
+          <w:lang w:val="en-US"/>
+        </w:rPr>
+        <w:t>Lines of code</w:t>
+      </w:r>
+      <w:r>
+        <w:rPr>
+          <w:rFonts w:ascii="Verdana" w:hAnsi="Verdana"/>
+          <w:lang w:val="en-US"/>
+        </w:rPr>
+        <w:t xml:space="preserve"> (LOC)</w:t>
+      </w:r>
+    </w:p>
+    <w:p>
+      <w:pPr>
+        <w:rPr>
+          <w:rFonts w:ascii="Verdana" w:hAnsi="Verdana"/>
+          <w:lang w:val="en-US"/>
+        </w:rPr>
+      </w:pPr>
+      <w:r>
+        <w:rPr>
+          <w:rFonts w:ascii="Verdana" w:hAnsi="Verdana"/>
+          <w:lang w:val="en-US"/>
+        </w:rPr>
+        <w:t>The most important ones to analyse and relate to code smells are comment lines of code and lines of code.</w:t>
+      </w:r>
+    </w:p>
+    <w:p>
+      <w:pPr>
+        <w:rPr>
+          <w:rFonts w:ascii="Verdana" w:hAnsi="Verdana"/>
+          <w:lang w:val="en-US"/>
+        </w:rPr>
+      </w:pPr>
+      <w:r>
+        <w:rPr>
+          <w:rFonts w:ascii="Verdana" w:hAnsi="Verdana"/>
+          <w:lang w:val="en-US"/>
+        </w:rPr>
+        <w:t xml:space="preserve">A very high </w:t>
+      </w:r>
+      <w:r>
+        <w:rPr>
+          <w:rFonts w:ascii="Verdana" w:hAnsi="Verdana"/>
+          <w:lang w:val="en-US"/>
+        </w:rPr>
+        <w:t>percentage</w:t>
+      </w:r>
+      <w:r>
+        <w:rPr>
+          <w:rFonts w:ascii="Verdana" w:hAnsi="Verdana"/>
+          <w:lang w:val="en-US"/>
+        </w:rPr>
+        <w:t xml:space="preserve"> of </w:t>
+      </w:r>
+      <w:r>
+        <w:rPr>
+          <w:rFonts w:ascii="Verdana" w:hAnsi="Verdana"/>
+          <w:lang w:val="en-US"/>
+        </w:rPr>
+        <w:t xml:space="preserve">CLOC in total LOC could indicate that there might exist a Comments smell. Jabref has got a class with 824 CLOC and 879 LOC, which mean that </w:t>
+      </w:r>
+      <w:r>
+        <w:rPr>
+          <w:rFonts w:ascii="Verdana" w:hAnsi="Verdana"/>
+          <w:lang w:val="en-US"/>
+        </w:rPr>
+        <w:t>approximately</w:t>
+      </w:r>
+      <w:r>
+        <w:rPr>
+          <w:rFonts w:ascii="Verdana" w:hAnsi="Verdana"/>
+          <w:lang w:val="en-US"/>
+        </w:rPr>
+        <w:t xml:space="preserve"> </w:t>
+      </w:r>
+      <w:r>
+        <w:rPr>
+          <w:rFonts w:ascii="Verdana" w:hAnsi="Verdana"/>
+          <w:lang w:val="en-US"/>
+        </w:rPr>
+        <w:t>94% of total LOC are CLOC. This does not mean that there is a code smell although it is a good indicator.</w:t>
+      </w:r>
+    </w:p>
+    <w:p>
+      <w:pPr>
+        <w:rPr>
+          <w:rFonts w:ascii="Verdana" w:hAnsi="Verdana"/>
+          <w:lang w:val="en-US"/>
+        </w:rPr>
+      </w:pPr>
+      <w:r>
+        <w:rPr>
+          <w:rFonts w:ascii="Verdana" w:hAnsi="Verdana"/>
+          <w:lang w:val="en-US"/>
+        </w:rPr>
+        <w:t xml:space="preserve">A very high number of LOC could also indicate that there might exist a Blob Class. Again, a high number o LOC in a class does not </w:t>
+      </w:r>
+      <w:r>
+        <w:rPr>
+          <w:rFonts w:ascii="Verdana" w:hAnsi="Verdana"/>
+          <w:lang w:val="en-US"/>
+        </w:rPr>
+        <w:t xml:space="preserve">forcibly </w:t>
+      </w:r>
+      <w:r>
+        <w:rPr>
+          <w:rFonts w:ascii="Verdana" w:hAnsi="Verdana"/>
+          <w:lang w:val="en-US"/>
+        </w:rPr>
+        <w:t>imply</w:t>
+      </w:r>
+      <w:r>
+        <w:rPr>
+          <w:rFonts w:ascii="Verdana" w:hAnsi="Verdana"/>
+          <w:lang w:val="en-US"/>
+        </w:rPr>
+        <w:t xml:space="preserve"> that there is in fact a smell.</w:t>
+      </w:r>
+    </w:p>
+    <w:p>
+      <w:pPr>
+        <w:rPr>
+          <w:rFonts w:ascii="Verdana" w:hAnsi="Verdana"/>
+          <w:lang w:val="en-US"/>
+        </w:rPr>
+      </w:pPr>
+    </w:p>
+    <w:p>
+      <w:pPr>
+        <w:pStyle w:val="Ttulo1"/>
+        <w:rPr>
+          <w:rFonts w:ascii="Verdana" w:hAnsi="Verdana"/>
+          <w:lang w:val="en-US"/>
+        </w:rPr>
+      </w:pPr>
+      <w:r>
+        <w:rPr>
+          <w:rFonts w:ascii="Verdana" w:hAnsi="Verdana"/>
+          <w:color w:val="00B4E3"/>
+          <w:lang w:val="en-US"/>
+        </w:rPr>
+        <w:lastRenderedPageBreak/>
+        <w:t>Method</w:t>
+      </w:r>
+      <w:r>
+        <w:rPr>
+          <w:rFonts w:ascii="Verdana" w:hAnsi="Verdana"/>
+          <w:lang w:val="en-US"/>
+        </w:rPr>
+        <w:t>:</w:t>
+      </w:r>
+    </w:p>
+    <w:p>
+      <w:pPr>
+        <w:rPr>
+          <w:rFonts w:ascii="Verdana" w:hAnsi="Verdana"/>
+          <w:lang w:val="en-US"/>
+        </w:rPr>
+      </w:pPr>
+    </w:p>
+    <w:p>
+      <w:pPr>
+        <w:rPr>
+          <w:rFonts w:ascii="Verdana" w:hAnsi="Verdana"/>
+          <w:lang w:val="en-US"/>
+        </w:rPr>
+      </w:pPr>
+      <w:r>
+        <w:rPr>
+          <w:rFonts w:ascii="Verdana" w:hAnsi="Verdana"/>
+          <w:lang w:val="en-US"/>
+        </w:rPr>
+        <w:t>There are 5 metrics results for each method:</w:t>
+      </w:r>
+    </w:p>
+    <w:p>
+      <w:pPr>
+        <w:pStyle w:val="PargrafodaLista"/>
+        <w:numPr>
+          <w:ilvl w:val="0"/>
+          <w:numId w:val="2"/>
+        </w:numPr>
+        <w:rPr>
+          <w:rFonts w:ascii="Verdana" w:hAnsi="Verdana"/>
+          <w:lang w:val="en-US"/>
+        </w:rPr>
+      </w:pPr>
+      <w:r>
+        <w:rPr>
+          <w:rFonts w:ascii="Verdana" w:hAnsi="Verdana"/>
+          <w:lang w:val="en-US"/>
+        </w:rPr>
+        <w:t>Comment lines of code (CLOC)</w:t>
+      </w:r>
+    </w:p>
+    <w:p>
+      <w:pPr>
+        <w:pStyle w:val="PargrafodaLista"/>
+        <w:numPr>
+          <w:ilvl w:val="0"/>
+          <w:numId w:val="2"/>
+        </w:numPr>
+        <w:rPr>
+          <w:rFonts w:ascii="Verdana" w:hAnsi="Verdana"/>
+          <w:lang w:val="en-US"/>
+        </w:rPr>
+      </w:pPr>
+      <w:r>
+        <w:rPr>
+          <w:rFonts w:ascii="Verdana" w:hAnsi="Verdana"/>
+          <w:lang w:val="en-US"/>
+        </w:rPr>
+        <w:t>Javadoc lines of code (JLOC)</w:t>
+      </w:r>
+    </w:p>
+    <w:p>
+      <w:pPr>
+        <w:pStyle w:val="PargrafodaLista"/>
+        <w:numPr>
+          <w:ilvl w:val="0"/>
+          <w:numId w:val="2"/>
+        </w:numPr>
+        <w:rPr>
+          <w:rFonts w:ascii="Verdana" w:hAnsi="Verdana"/>
+          <w:lang w:val="en-US"/>
+        </w:rPr>
+      </w:pPr>
+      <w:r>
+        <w:rPr>
+          <w:rFonts w:ascii="Verdana" w:hAnsi="Verdana"/>
+          <w:lang w:val="en-US"/>
+        </w:rPr>
+        <w:t>Lines of code (LOC)</w:t>
+      </w:r>
+    </w:p>
+    <w:p>
+      <w:pPr>
+        <w:pStyle w:val="PargrafodaLista"/>
+        <w:numPr>
+          <w:ilvl w:val="0"/>
+          <w:numId w:val="3"/>
+        </w:numPr>
+        <w:rPr>
+          <w:rFonts w:ascii="Verdana" w:hAnsi="Verdana"/>
+          <w:lang w:val="en-US"/>
+        </w:rPr>
+      </w:pPr>
+      <w:r>
+        <w:rPr>
+          <w:rFonts w:ascii="Verdana" w:hAnsi="Verdana"/>
+          <w:lang w:val="en-US"/>
+        </w:rPr>
+        <w:t>Non-comment lines of code (NCLOC)</w:t>
+      </w:r>
+    </w:p>
+    <w:p>
+      <w:pPr>
+        <w:pStyle w:val="PargrafodaLista"/>
+        <w:numPr>
+          <w:ilvl w:val="0"/>
+          <w:numId w:val="3"/>
+        </w:numPr>
+        <w:rPr>
+          <w:rFonts w:ascii="Verdana" w:hAnsi="Verdana"/>
+          <w:lang w:val="en-US"/>
+        </w:rPr>
+      </w:pPr>
+      <w:r>
+        <w:rPr>
+          <w:rFonts w:ascii="Verdana" w:hAnsi="Verdana"/>
+          <w:lang w:val="en-US"/>
+        </w:rPr>
+        <w:t>Relative lines of code (RLOC)</w:t>
+      </w:r>
+    </w:p>
+    <w:p>
+      <w:pPr>
+        <w:rPr>
+          <w:rFonts w:ascii="Verdana" w:hAnsi="Verdana"/>
+          <w:lang w:val="en-US"/>
+        </w:rPr>
+      </w:pPr>
+      <w:r>
+        <w:rPr>
+          <w:rFonts w:ascii="Verdana" w:hAnsi="Verdana"/>
+          <w:lang w:val="en-US"/>
+        </w:rPr>
+        <w:t>The important ones to analyse considering code smells are the CLOC, LOC and RLOC.</w:t>
+      </w:r>
+    </w:p>
+    <w:p>
+      <w:pPr>
+        <w:rPr>
+          <w:rFonts w:ascii="Verdana" w:hAnsi="Verdana"/>
+          <w:lang w:val="en-US"/>
+        </w:rPr>
+      </w:pPr>
+      <w:r>
+        <w:rPr>
+          <w:rFonts w:ascii="Verdana" w:hAnsi="Verdana"/>
+          <w:lang w:val="en-US"/>
+        </w:rPr>
+        <w:t>If we spot a method with a low CLOC/LOC ratio that might mean that we have a Comments smell. However this ratio can mean nothing since these comments can be useful.</w:t>
+      </w:r>
+    </w:p>
+    <w:p>
+      <w:pPr>
+        <w:rPr>
+          <w:rFonts w:ascii="Verdana" w:hAnsi="Verdana"/>
+          <w:lang w:val="en-US"/>
+        </w:rPr>
+      </w:pPr>
+      <w:r>
+        <w:rPr>
+          <w:rFonts w:ascii="Verdana" w:hAnsi="Verdana"/>
+          <w:lang w:val="en-US"/>
+        </w:rPr>
+        <w:t xml:space="preserve">Methods with a high number of LOC might indicate that we have a long method smell. For example, </w:t>
+      </w:r>
+      <w:r>
+        <w:rPr>
+          <w:rFonts w:ascii="Verdana" w:hAnsi="Verdana"/>
+          <w:lang w:val="en-US"/>
+        </w:rPr>
+        <w:t>we have a method with 324 lines which is pretty excessive for a method.</w:t>
+      </w:r>
+    </w:p>
     <w:sectPr>
       <w:pgSz w:w="11906" w:h="16838"/>
       <w:pgMar w:top="1417" w:right="1701" w:bottom="1417" w:left="1701" w:header="708" w:footer="708" w:gutter="0"/>
@@ -11,6 +957,359 @@
     </w:sectPr>
   </w:body>
 </w:document>
+</file>
+
+<file path=word/numbering.xml><?xml version="1.0" encoding="utf-8"?>
+<w:numbering xmlns:wpc="http://schemas.microsoft.com/office/word/2010/wordprocessingCanvas" xmlns:cx="http://schemas.microsoft.com/office/drawing/2014/chartex" xmlns:cx1="http://schemas.microsoft.com/office/drawing/2015/9/8/chartex" xmlns:cx2="http://schemas.microsoft.com/office/drawing/2015/10/21/chartex" xmlns:cx3="http://schemas.microsoft.com/office/drawing/2016/5/9/chartex" xmlns:cx4="http://schemas.microsoft.com/office/drawing/2016/5/10/chartex" xmlns:cx5="http://schemas.microsoft.com/office/drawing/2016/5/11/chartex" xmlns:cx6="http://schemas.microsoft.com/office/drawing/2016/5/12/chartex" xmlns:cx7="http://schemas.microsoft.com/office/drawing/2016/5/13/chartex" xmlns:cx8="http://schemas.microsoft.com/office/drawing/2016/5/14/chartex" xmlns:mc="http://schemas.openxmlformats.org/markup-compatibility/2006" xmlns:aink="http://schemas.microsoft.com/office/drawing/2016/ink" xmlns:am3d="http://schemas.microsoft.com/office/drawing/2017/model3d" xmlns:o="urn:schemas-microsoft-com:office:office" xmlns:r="http://schemas.openxmlformats.org/officeDocument/2006/relationships" xmlns:m="http://schemas.openxmlformats.org/officeDocument/2006/math" xmlns:v="urn:schemas-microsoft-com:vml" xmlns:wp14="http://schemas.microsoft.com/office/word/2010/wordprocessingDrawing" xmlns:wp="http://schemas.openxmlformats.org/drawingml/2006/wordprocessingDrawing" xmlns:w10="urn:schemas-microsoft-com:office:word" xmlns:w="http://schemas.openxmlformats.org/wordprocessingml/2006/main" xmlns:w14="http://schemas.microsoft.com/office/word/2010/wordml" xmlns:w15="http://schemas.microsoft.com/office/word/2012/wordml" xmlns:w16cex="http://schemas.microsoft.com/office/word/2018/wordml/cex" xmlns:w16cid="http://schemas.microsoft.com/office/word/2016/wordml/cid" xmlns:w16="http://schemas.microsoft.com/office/word/2018/wordml" xmlns:w16sdtdh="http://schemas.microsoft.com/office/word/2020/wordml/sdtdatahash" xmlns:w16se="http://schemas.microsoft.com/office/word/2015/wordml/symex" xmlns:wpg="http://schemas.microsoft.com/office/word/2010/wordprocessingGroup" xmlns:wpi="http://schemas.microsoft.com/office/word/2010/wordprocessingInk" xmlns:wne="http://schemas.microsoft.com/office/word/2006/wordml" xmlns:wps="http://schemas.microsoft.com/office/word/2010/wordprocessingShape" mc:Ignorable="w14 w15 w16se w16cid w16 w16cex w16sdtdh wp14">
+  <w:abstractNum w:abstractNumId="0" w15:restartNumberingAfterBreak="0">
+    <w:nsid w:val="375F772A"/>
+    <w:multiLevelType w:val="hybridMultilevel"/>
+    <w:tmpl w:val="C77ED998"/>
+    <w:lvl w:ilvl="0" w:tplc="08160001">
+      <w:start w:val="1"/>
+      <w:numFmt w:val="bullet"/>
+      <w:lvlText w:val=""/>
+      <w:lvlJc w:val="left"/>
+      <w:pPr>
+        <w:ind w:left="720" w:hanging="360"/>
+      </w:pPr>
+      <w:rPr>
+        <w:rFonts w:ascii="Symbol" w:hAnsi="Symbol" w:hint="default"/>
+      </w:rPr>
+    </w:lvl>
+    <w:lvl w:ilvl="1" w:tplc="08160003" w:tentative="1">
+      <w:start w:val="1"/>
+      <w:numFmt w:val="bullet"/>
+      <w:lvlText w:val="o"/>
+      <w:lvlJc w:val="left"/>
+      <w:pPr>
+        <w:ind w:left="1440" w:hanging="360"/>
+      </w:pPr>
+      <w:rPr>
+        <w:rFonts w:ascii="Courier New" w:hAnsi="Courier New" w:cs="Courier New" w:hint="default"/>
+      </w:rPr>
+    </w:lvl>
+    <w:lvl w:ilvl="2" w:tplc="08160005" w:tentative="1">
+      <w:start w:val="1"/>
+      <w:numFmt w:val="bullet"/>
+      <w:lvlText w:val=""/>
+      <w:lvlJc w:val="left"/>
+      <w:pPr>
+        <w:ind w:left="2160" w:hanging="360"/>
+      </w:pPr>
+      <w:rPr>
+        <w:rFonts w:ascii="Wingdings" w:hAnsi="Wingdings" w:hint="default"/>
+      </w:rPr>
+    </w:lvl>
+    <w:lvl w:ilvl="3" w:tplc="08160001" w:tentative="1">
+      <w:start w:val="1"/>
+      <w:numFmt w:val="bullet"/>
+      <w:lvlText w:val=""/>
+      <w:lvlJc w:val="left"/>
+      <w:pPr>
+        <w:ind w:left="2880" w:hanging="360"/>
+      </w:pPr>
+      <w:rPr>
+        <w:rFonts w:ascii="Symbol" w:hAnsi="Symbol" w:hint="default"/>
+      </w:rPr>
+    </w:lvl>
+    <w:lvl w:ilvl="4" w:tplc="08160003" w:tentative="1">
+      <w:start w:val="1"/>
+      <w:numFmt w:val="bullet"/>
+      <w:lvlText w:val="o"/>
+      <w:lvlJc w:val="left"/>
+      <w:pPr>
+        <w:ind w:left="3600" w:hanging="360"/>
+      </w:pPr>
+      <w:rPr>
+        <w:rFonts w:ascii="Courier New" w:hAnsi="Courier New" w:cs="Courier New" w:hint="default"/>
+      </w:rPr>
+    </w:lvl>
+    <w:lvl w:ilvl="5" w:tplc="08160005" w:tentative="1">
+      <w:start w:val="1"/>
+      <w:numFmt w:val="bullet"/>
+      <w:lvlText w:val=""/>
+      <w:lvlJc w:val="left"/>
+      <w:pPr>
+        <w:ind w:left="4320" w:hanging="360"/>
+      </w:pPr>
+      <w:rPr>
+        <w:rFonts w:ascii="Wingdings" w:hAnsi="Wingdings" w:hint="default"/>
+      </w:rPr>
+    </w:lvl>
+    <w:lvl w:ilvl="6" w:tplc="08160001" w:tentative="1">
+      <w:start w:val="1"/>
+      <w:numFmt w:val="bullet"/>
+      <w:lvlText w:val=""/>
+      <w:lvlJc w:val="left"/>
+      <w:pPr>
+        <w:ind w:left="5040" w:hanging="360"/>
+      </w:pPr>
+      <w:rPr>
+        <w:rFonts w:ascii="Symbol" w:hAnsi="Symbol" w:hint="default"/>
+      </w:rPr>
+    </w:lvl>
+    <w:lvl w:ilvl="7" w:tplc="08160003" w:tentative="1">
+      <w:start w:val="1"/>
+      <w:numFmt w:val="bullet"/>
+      <w:lvlText w:val="o"/>
+      <w:lvlJc w:val="left"/>
+      <w:pPr>
+        <w:ind w:left="5760" w:hanging="360"/>
+      </w:pPr>
+      <w:rPr>
+        <w:rFonts w:ascii="Courier New" w:hAnsi="Courier New" w:cs="Courier New" w:hint="default"/>
+      </w:rPr>
+    </w:lvl>
+    <w:lvl w:ilvl="8" w:tplc="08160005" w:tentative="1">
+      <w:start w:val="1"/>
+      <w:numFmt w:val="bullet"/>
+      <w:lvlText w:val=""/>
+      <w:lvlJc w:val="left"/>
+      <w:pPr>
+        <w:ind w:left="6480" w:hanging="360"/>
+      </w:pPr>
+      <w:rPr>
+        <w:rFonts w:ascii="Wingdings" w:hAnsi="Wingdings" w:hint="default"/>
+      </w:rPr>
+    </w:lvl>
+  </w:abstractNum>
+  <w:abstractNum w:abstractNumId="1" w15:restartNumberingAfterBreak="0">
+    <w:nsid w:val="38043F5F"/>
+    <w:multiLevelType w:val="hybridMultilevel"/>
+    <w:tmpl w:val="D9BEF276"/>
+    <w:lvl w:ilvl="0" w:tplc="08160001">
+      <w:start w:val="1"/>
+      <w:numFmt w:val="bullet"/>
+      <w:lvlText w:val=""/>
+      <w:lvlJc w:val="left"/>
+      <w:pPr>
+        <w:ind w:left="720" w:hanging="360"/>
+      </w:pPr>
+      <w:rPr>
+        <w:rFonts w:ascii="Symbol" w:hAnsi="Symbol" w:hint="default"/>
+      </w:rPr>
+    </w:lvl>
+    <w:lvl w:ilvl="1" w:tplc="08160003" w:tentative="1">
+      <w:start w:val="1"/>
+      <w:numFmt w:val="bullet"/>
+      <w:lvlText w:val="o"/>
+      <w:lvlJc w:val="left"/>
+      <w:pPr>
+        <w:ind w:left="1440" w:hanging="360"/>
+      </w:pPr>
+      <w:rPr>
+        <w:rFonts w:ascii="Courier New" w:hAnsi="Courier New" w:cs="Courier New" w:hint="default"/>
+      </w:rPr>
+    </w:lvl>
+    <w:lvl w:ilvl="2" w:tplc="08160005" w:tentative="1">
+      <w:start w:val="1"/>
+      <w:numFmt w:val="bullet"/>
+      <w:lvlText w:val=""/>
+      <w:lvlJc w:val="left"/>
+      <w:pPr>
+        <w:ind w:left="2160" w:hanging="360"/>
+      </w:pPr>
+      <w:rPr>
+        <w:rFonts w:ascii="Wingdings" w:hAnsi="Wingdings" w:hint="default"/>
+      </w:rPr>
+    </w:lvl>
+    <w:lvl w:ilvl="3" w:tplc="08160001" w:tentative="1">
+      <w:start w:val="1"/>
+      <w:numFmt w:val="bullet"/>
+      <w:lvlText w:val=""/>
+      <w:lvlJc w:val="left"/>
+      <w:pPr>
+        <w:ind w:left="2880" w:hanging="360"/>
+      </w:pPr>
+      <w:rPr>
+        <w:rFonts w:ascii="Symbol" w:hAnsi="Symbol" w:hint="default"/>
+      </w:rPr>
+    </w:lvl>
+    <w:lvl w:ilvl="4" w:tplc="08160003" w:tentative="1">
+      <w:start w:val="1"/>
+      <w:numFmt w:val="bullet"/>
+      <w:lvlText w:val="o"/>
+      <w:lvlJc w:val="left"/>
+      <w:pPr>
+        <w:ind w:left="3600" w:hanging="360"/>
+      </w:pPr>
+      <w:rPr>
+        <w:rFonts w:ascii="Courier New" w:hAnsi="Courier New" w:cs="Courier New" w:hint="default"/>
+      </w:rPr>
+    </w:lvl>
+    <w:lvl w:ilvl="5" w:tplc="08160005" w:tentative="1">
+      <w:start w:val="1"/>
+      <w:numFmt w:val="bullet"/>
+      <w:lvlText w:val=""/>
+      <w:lvlJc w:val="left"/>
+      <w:pPr>
+        <w:ind w:left="4320" w:hanging="360"/>
+      </w:pPr>
+      <w:rPr>
+        <w:rFonts w:ascii="Wingdings" w:hAnsi="Wingdings" w:hint="default"/>
+      </w:rPr>
+    </w:lvl>
+    <w:lvl w:ilvl="6" w:tplc="08160001" w:tentative="1">
+      <w:start w:val="1"/>
+      <w:numFmt w:val="bullet"/>
+      <w:lvlText w:val=""/>
+      <w:lvlJc w:val="left"/>
+      <w:pPr>
+        <w:ind w:left="5040" w:hanging="360"/>
+      </w:pPr>
+      <w:rPr>
+        <w:rFonts w:ascii="Symbol" w:hAnsi="Symbol" w:hint="default"/>
+      </w:rPr>
+    </w:lvl>
+    <w:lvl w:ilvl="7" w:tplc="08160003" w:tentative="1">
+      <w:start w:val="1"/>
+      <w:numFmt w:val="bullet"/>
+      <w:lvlText w:val="o"/>
+      <w:lvlJc w:val="left"/>
+      <w:pPr>
+        <w:ind w:left="5760" w:hanging="360"/>
+      </w:pPr>
+      <w:rPr>
+        <w:rFonts w:ascii="Courier New" w:hAnsi="Courier New" w:cs="Courier New" w:hint="default"/>
+      </w:rPr>
+    </w:lvl>
+    <w:lvl w:ilvl="8" w:tplc="08160005" w:tentative="1">
+      <w:start w:val="1"/>
+      <w:numFmt w:val="bullet"/>
+      <w:lvlText w:val=""/>
+      <w:lvlJc w:val="left"/>
+      <w:pPr>
+        <w:ind w:left="6480" w:hanging="360"/>
+      </w:pPr>
+      <w:rPr>
+        <w:rFonts w:ascii="Wingdings" w:hAnsi="Wingdings" w:hint="default"/>
+      </w:rPr>
+    </w:lvl>
+  </w:abstractNum>
+  <w:abstractNum w:abstractNumId="2" w15:restartNumberingAfterBreak="0">
+    <w:nsid w:val="5F255ECE"/>
+    <w:multiLevelType w:val="hybridMultilevel"/>
+    <w:tmpl w:val="A18616C8"/>
+    <w:lvl w:ilvl="0" w:tplc="08160001">
+      <w:start w:val="1"/>
+      <w:numFmt w:val="bullet"/>
+      <w:lvlText w:val=""/>
+      <w:lvlJc w:val="left"/>
+      <w:pPr>
+        <w:ind w:left="720" w:hanging="360"/>
+      </w:pPr>
+      <w:rPr>
+        <w:rFonts w:ascii="Symbol" w:hAnsi="Symbol" w:hint="default"/>
+      </w:rPr>
+    </w:lvl>
+    <w:lvl w:ilvl="1" w:tplc="08160003" w:tentative="1">
+      <w:start w:val="1"/>
+      <w:numFmt w:val="bullet"/>
+      <w:lvlText w:val="o"/>
+      <w:lvlJc w:val="left"/>
+      <w:pPr>
+        <w:ind w:left="1440" w:hanging="360"/>
+      </w:pPr>
+      <w:rPr>
+        <w:rFonts w:ascii="Courier New" w:hAnsi="Courier New" w:cs="Courier New" w:hint="default"/>
+      </w:rPr>
+    </w:lvl>
+    <w:lvl w:ilvl="2" w:tplc="08160005" w:tentative="1">
+      <w:start w:val="1"/>
+      <w:numFmt w:val="bullet"/>
+      <w:lvlText w:val=""/>
+      <w:lvlJc w:val="left"/>
+      <w:pPr>
+        <w:ind w:left="2160" w:hanging="360"/>
+      </w:pPr>
+      <w:rPr>
+        <w:rFonts w:ascii="Wingdings" w:hAnsi="Wingdings" w:hint="default"/>
+      </w:rPr>
+    </w:lvl>
+    <w:lvl w:ilvl="3" w:tplc="08160001" w:tentative="1">
+      <w:start w:val="1"/>
+      <w:numFmt w:val="bullet"/>
+      <w:lvlText w:val=""/>
+      <w:lvlJc w:val="left"/>
+      <w:pPr>
+        <w:ind w:left="2880" w:hanging="360"/>
+      </w:pPr>
+      <w:rPr>
+        <w:rFonts w:ascii="Symbol" w:hAnsi="Symbol" w:hint="default"/>
+      </w:rPr>
+    </w:lvl>
+    <w:lvl w:ilvl="4" w:tplc="08160003" w:tentative="1">
+      <w:start w:val="1"/>
+      <w:numFmt w:val="bullet"/>
+      <w:lvlText w:val="o"/>
+      <w:lvlJc w:val="left"/>
+      <w:pPr>
+        <w:ind w:left="3600" w:hanging="360"/>
+      </w:pPr>
+      <w:rPr>
+        <w:rFonts w:ascii="Courier New" w:hAnsi="Courier New" w:cs="Courier New" w:hint="default"/>
+      </w:rPr>
+    </w:lvl>
+    <w:lvl w:ilvl="5" w:tplc="08160005" w:tentative="1">
+      <w:start w:val="1"/>
+      <w:numFmt w:val="bullet"/>
+      <w:lvlText w:val=""/>
+      <w:lvlJc w:val="left"/>
+      <w:pPr>
+        <w:ind w:left="4320" w:hanging="360"/>
+      </w:pPr>
+      <w:rPr>
+        <w:rFonts w:ascii="Wingdings" w:hAnsi="Wingdings" w:hint="default"/>
+      </w:rPr>
+    </w:lvl>
+    <w:lvl w:ilvl="6" w:tplc="08160001" w:tentative="1">
+      <w:start w:val="1"/>
+      <w:numFmt w:val="bullet"/>
+      <w:lvlText w:val=""/>
+      <w:lvlJc w:val="left"/>
+      <w:pPr>
+        <w:ind w:left="5040" w:hanging="360"/>
+      </w:pPr>
+      <w:rPr>
+        <w:rFonts w:ascii="Symbol" w:hAnsi="Symbol" w:hint="default"/>
+      </w:rPr>
+    </w:lvl>
+    <w:lvl w:ilvl="7" w:tplc="08160003" w:tentative="1">
+      <w:start w:val="1"/>
+      <w:numFmt w:val="bullet"/>
+      <w:lvlText w:val="o"/>
+      <w:lvlJc w:val="left"/>
+      <w:pPr>
+        <w:ind w:left="5760" w:hanging="360"/>
+      </w:pPr>
+      <w:rPr>
+        <w:rFonts w:ascii="Courier New" w:hAnsi="Courier New" w:cs="Courier New" w:hint="default"/>
+      </w:rPr>
+    </w:lvl>
+    <w:lvl w:ilvl="8" w:tplc="08160005" w:tentative="1">
+      <w:start w:val="1"/>
+      <w:numFmt w:val="bullet"/>
+      <w:lvlText w:val=""/>
+      <w:lvlJc w:val="left"/>
+      <w:pPr>
+        <w:ind w:left="6480" w:hanging="360"/>
+      </w:pPr>
+      <w:rPr>
+        <w:rFonts w:ascii="Wingdings" w:hAnsi="Wingdings" w:hint="default"/>
+      </w:rPr>
+    </w:lvl>
+  </w:abstractNum>
+  <w:num w:numId="1">
+    <w:abstractNumId w:val="1"/>
+  </w:num>
+  <w:num w:numId="2">
+    <w:abstractNumId w:val="2"/>
+  </w:num>
+  <w:num w:numId="3">
+    <w:abstractNumId w:val="0"/>
+  </w:num>
+</w:numbering>
 </file>
 
 <file path=word/styles.xml><?xml version="1.0" encoding="utf-8"?>
@@ -412,6 +1711,49 @@
     <w:name w:val="Normal"/>
     <w:qFormat/>
   </w:style>
+  <w:style w:type="paragraph" w:styleId="Ttulo1">
+    <w:name w:val="heading 1"/>
+    <w:basedOn w:val="Normal"/>
+    <w:next w:val="Normal"/>
+    <w:link w:val="Ttulo1Carter"/>
+    <w:uiPriority w:val="9"/>
+    <w:qFormat/>
+    <w:rsid w:val="0068306A"/>
+    <w:pPr>
+      <w:keepNext/>
+      <w:keepLines/>
+      <w:spacing w:before="240" w:after="0"/>
+      <w:outlineLvl w:val="0"/>
+    </w:pPr>
+    <w:rPr>
+      <w:rFonts w:asciiTheme="majorHAnsi" w:eastAsiaTheme="majorEastAsia" w:hAnsiTheme="majorHAnsi" w:cstheme="majorBidi"/>
+      <w:color w:val="2F5496" w:themeColor="accent1" w:themeShade="BF"/>
+      <w:sz w:val="32"/>
+      <w:szCs w:val="32"/>
+    </w:rPr>
+  </w:style>
+  <w:style w:type="paragraph" w:styleId="Ttulo2">
+    <w:name w:val="heading 2"/>
+    <w:basedOn w:val="Normal"/>
+    <w:next w:val="Normal"/>
+    <w:link w:val="Ttulo2Carter"/>
+    <w:uiPriority w:val="9"/>
+    <w:unhideWhenUsed/>
+    <w:qFormat/>
+    <w:rsid w:val="00366C30"/>
+    <w:pPr>
+      <w:keepNext/>
+      <w:keepLines/>
+      <w:spacing w:before="40" w:after="0"/>
+      <w:outlineLvl w:val="1"/>
+    </w:pPr>
+    <w:rPr>
+      <w:rFonts w:asciiTheme="majorHAnsi" w:eastAsiaTheme="majorEastAsia" w:hAnsiTheme="majorHAnsi" w:cstheme="majorBidi"/>
+      <w:color w:val="2F5496" w:themeColor="accent1" w:themeShade="BF"/>
+      <w:sz w:val="26"/>
+      <w:szCs w:val="26"/>
+    </w:rPr>
+  </w:style>
   <w:style w:type="character" w:default="1" w:styleId="Tipodeletrapredefinidodopargrafo">
     <w:name w:val="Default Paragraph Font"/>
     <w:uiPriority w:val="1"/>
@@ -438,6 +1780,108 @@
     <w:uiPriority w:val="99"/>
     <w:semiHidden/>
     <w:unhideWhenUsed/>
+  </w:style>
+  <w:style w:type="paragraph" w:styleId="Ttulo">
+    <w:name w:val="Title"/>
+    <w:basedOn w:val="Normal"/>
+    <w:next w:val="Normal"/>
+    <w:link w:val="TtuloCarter"/>
+    <w:uiPriority w:val="10"/>
+    <w:qFormat/>
+    <w:rsid w:val="0068306A"/>
+    <w:pPr>
+      <w:spacing w:after="0" w:line="240" w:lineRule="auto"/>
+      <w:contextualSpacing/>
+    </w:pPr>
+    <w:rPr>
+      <w:rFonts w:asciiTheme="majorHAnsi" w:eastAsiaTheme="majorEastAsia" w:hAnsiTheme="majorHAnsi" w:cstheme="majorBidi"/>
+      <w:spacing w:val="-10"/>
+      <w:kern w:val="28"/>
+      <w:sz w:val="56"/>
+      <w:szCs w:val="56"/>
+    </w:rPr>
+  </w:style>
+  <w:style w:type="character" w:customStyle="1" w:styleId="TtuloCarter">
+    <w:name w:val="Título Caráter"/>
+    <w:basedOn w:val="Tipodeletrapredefinidodopargrafo"/>
+    <w:link w:val="Ttulo"/>
+    <w:uiPriority w:val="10"/>
+    <w:rsid w:val="0068306A"/>
+    <w:rPr>
+      <w:rFonts w:asciiTheme="majorHAnsi" w:eastAsiaTheme="majorEastAsia" w:hAnsiTheme="majorHAnsi" w:cstheme="majorBidi"/>
+      <w:spacing w:val="-10"/>
+      <w:kern w:val="28"/>
+      <w:sz w:val="56"/>
+      <w:szCs w:val="56"/>
+    </w:rPr>
+  </w:style>
+  <w:style w:type="paragraph" w:styleId="Subttulo">
+    <w:name w:val="Subtitle"/>
+    <w:basedOn w:val="Normal"/>
+    <w:next w:val="Normal"/>
+    <w:link w:val="SubttuloCarter"/>
+    <w:uiPriority w:val="11"/>
+    <w:qFormat/>
+    <w:rsid w:val="0068306A"/>
+    <w:pPr>
+      <w:numPr>
+        <w:ilvl w:val="1"/>
+      </w:numPr>
+    </w:pPr>
+    <w:rPr>
+      <w:rFonts w:eastAsiaTheme="minorEastAsia"/>
+      <w:color w:val="5A5A5A" w:themeColor="text1" w:themeTint="A5"/>
+      <w:spacing w:val="15"/>
+    </w:rPr>
+  </w:style>
+  <w:style w:type="character" w:customStyle="1" w:styleId="SubttuloCarter">
+    <w:name w:val="Subtítulo Caráter"/>
+    <w:basedOn w:val="Tipodeletrapredefinidodopargrafo"/>
+    <w:link w:val="Subttulo"/>
+    <w:uiPriority w:val="11"/>
+    <w:rsid w:val="0068306A"/>
+    <w:rPr>
+      <w:rFonts w:eastAsiaTheme="minorEastAsia"/>
+      <w:color w:val="5A5A5A" w:themeColor="text1" w:themeTint="A5"/>
+      <w:spacing w:val="15"/>
+    </w:rPr>
+  </w:style>
+  <w:style w:type="character" w:customStyle="1" w:styleId="Ttulo1Carter">
+    <w:name w:val="Título 1 Caráter"/>
+    <w:basedOn w:val="Tipodeletrapredefinidodopargrafo"/>
+    <w:link w:val="Ttulo1"/>
+    <w:uiPriority w:val="9"/>
+    <w:rsid w:val="0068306A"/>
+    <w:rPr>
+      <w:rFonts w:asciiTheme="majorHAnsi" w:eastAsiaTheme="majorEastAsia" w:hAnsiTheme="majorHAnsi" w:cstheme="majorBidi"/>
+      <w:color w:val="2F5496" w:themeColor="accent1" w:themeShade="BF"/>
+      <w:sz w:val="32"/>
+      <w:szCs w:val="32"/>
+    </w:rPr>
+  </w:style>
+  <w:style w:type="paragraph" w:styleId="PargrafodaLista">
+    <w:name w:val="List Paragraph"/>
+    <w:basedOn w:val="Normal"/>
+    <w:uiPriority w:val="34"/>
+    <w:qFormat/>
+    <w:rsid w:val="00366C30"/>
+    <w:pPr>
+      <w:ind w:left="720"/>
+      <w:contextualSpacing/>
+    </w:pPr>
+  </w:style>
+  <w:style w:type="character" w:customStyle="1" w:styleId="Ttulo2Carter">
+    <w:name w:val="Título 2 Caráter"/>
+    <w:basedOn w:val="Tipodeletrapredefinidodopargrafo"/>
+    <w:link w:val="Ttulo2"/>
+    <w:uiPriority w:val="9"/>
+    <w:rsid w:val="00366C30"/>
+    <w:rPr>
+      <w:rFonts w:asciiTheme="majorHAnsi" w:eastAsiaTheme="majorEastAsia" w:hAnsiTheme="majorHAnsi" w:cstheme="majorBidi"/>
+      <w:color w:val="2F5496" w:themeColor="accent1" w:themeShade="BF"/>
+      <w:sz w:val="26"/>
+      <w:szCs w:val="26"/>
+    </w:rPr>
   </w:style>
 </w:styles>
 </file>

</xml_diff>